<commit_message>
New Images. Update to Summer 2022 Internship.
</commit_message>
<xml_diff>
--- a/Web Images.docx
+++ b/Web Images.docx
@@ -2,6 +2,15 @@
 <file path=word/document.xml><?xml version="1.0" encoding="utf-8"?>
 <w:document xmlns:wpc="http://schemas.microsoft.com/office/word/2010/wordprocessingCanvas" xmlns:cx="http://schemas.microsoft.com/office/drawing/2014/chartex" xmlns:cx1="http://schemas.microsoft.com/office/drawing/2015/9/8/chartex" xmlns:cx2="http://schemas.microsoft.com/office/drawing/2015/10/21/chartex" xmlns:cx3="http://schemas.microsoft.com/office/drawing/2016/5/9/chartex" xmlns:cx4="http://schemas.microsoft.com/office/drawing/2016/5/10/chartex" xmlns:cx5="http://schemas.microsoft.com/office/drawing/2016/5/11/chartex" xmlns:cx6="http://schemas.microsoft.com/office/drawing/2016/5/12/chartex" xmlns:cx7="http://schemas.microsoft.com/office/drawing/2016/5/13/chartex" xmlns:cx8="http://schemas.microsoft.com/office/drawing/2016/5/14/chartex" xmlns:mc="http://schemas.openxmlformats.org/markup-compatibility/2006" xmlns:aink="http://schemas.microsoft.com/office/drawing/2016/ink" xmlns:am3d="http://schemas.microsoft.com/office/drawing/2017/model3d" xmlns:o="urn:schemas-microsoft-com:office:office" xmlns:r="http://schemas.openxmlformats.org/officeDocument/2006/relationships" xmlns:m="http://schemas.openxmlformats.org/officeDocument/2006/math" xmlns:v="urn:schemas-microsoft-com:vml" xmlns:wp14="http://schemas.microsoft.com/office/word/2010/wordprocessingDrawing" xmlns:wp="http://schemas.openxmlformats.org/drawingml/2006/wordprocessingDrawing" xmlns:w10="urn:schemas-microsoft-com:office:word" xmlns:w="http://schemas.openxmlformats.org/wordprocessingml/2006/main" xmlns:w14="http://schemas.microsoft.com/office/word/2010/wordml" xmlns:w15="http://schemas.microsoft.com/office/word/2012/wordml" xmlns:w16cex="http://schemas.microsoft.com/office/word/2018/wordml/cex" xmlns:w16cid="http://schemas.microsoft.com/office/word/2016/wordml/cid" xmlns:w16="http://schemas.microsoft.com/office/word/2018/wordml" xmlns:w16sdtdh="http://schemas.microsoft.com/office/word/2020/wordml/sdtdatahash" xmlns:w16se="http://schemas.microsoft.com/office/word/2015/wordml/symex" xmlns:wpg="http://schemas.microsoft.com/office/word/2010/wordprocessingGroup" xmlns:wpi="http://schemas.microsoft.com/office/word/2010/wordprocessingInk" xmlns:wne="http://schemas.microsoft.com/office/word/2006/wordml" xmlns:wps="http://schemas.microsoft.com/office/word/2010/wordprocessingShape" mc:Ignorable="w14 w15 w16se w16cid w16 w16cex w16sdtdh wp14">
   <w:body>
+    <w:p>
+      <w:pPr>
+        <w:rPr>
+          <w:rFonts w:ascii="Helvetica" w:hAnsi="Helvetica"/>
+          <w:b/>
+          <w:bCs/>
+        </w:rPr>
+      </w:pPr>
+    </w:p>
     <w:p>
       <w:pPr>
         <w:rPr>
@@ -17,10 +26,73 @@
           <w:bCs/>
           <w:noProof/>
         </w:rPr>
+        <w:drawing>
+          <wp:anchor distT="0" distB="0" distL="114300" distR="114300" simplePos="0" relativeHeight="251660288" behindDoc="1" locked="0" layoutInCell="1" allowOverlap="1" wp14:anchorId="29934BBC" wp14:editId="2A962E27">
+            <wp:simplePos x="0" y="0"/>
+            <wp:positionH relativeFrom="column">
+              <wp:posOffset>274320</wp:posOffset>
+            </wp:positionH>
+            <wp:positionV relativeFrom="paragraph">
+              <wp:posOffset>2913017</wp:posOffset>
+            </wp:positionV>
+            <wp:extent cx="4783455" cy="4039870"/>
+            <wp:effectExtent l="0" t="0" r="4445" b="0"/>
+            <wp:wrapNone/>
+            <wp:docPr id="2" name="Picture 2" descr="Graphical user interface, text, application&#10;&#10;Description automatically generated"/>
+            <wp:cNvGraphicFramePr>
+              <a:graphicFrameLocks xmlns:a="http://schemas.openxmlformats.org/drawingml/2006/main" noChangeAspect="1"/>
+            </wp:cNvGraphicFramePr>
+            <a:graphic xmlns:a="http://schemas.openxmlformats.org/drawingml/2006/main">
+              <a:graphicData uri="http://schemas.openxmlformats.org/drawingml/2006/picture">
+                <pic:pic xmlns:pic="http://schemas.openxmlformats.org/drawingml/2006/picture">
+                  <pic:nvPicPr>
+                    <pic:cNvPr id="2" name="Picture 2" descr="Graphical user interface, text, application&#10;&#10;Description automatically generated"/>
+                    <pic:cNvPicPr/>
+                  </pic:nvPicPr>
+                  <pic:blipFill>
+                    <a:blip r:embed="rId4" cstate="print">
+                      <a:extLst>
+                        <a:ext uri="{28A0092B-C50C-407E-A947-70E740481C1C}">
+                          <a14:useLocalDpi xmlns:a14="http://schemas.microsoft.com/office/drawing/2010/main" val="0"/>
+                        </a:ext>
+                      </a:extLst>
+                    </a:blip>
+                    <a:stretch>
+                      <a:fillRect/>
+                    </a:stretch>
+                  </pic:blipFill>
+                  <pic:spPr>
+                    <a:xfrm>
+                      <a:off x="0" y="0"/>
+                      <a:ext cx="4783455" cy="4039870"/>
+                    </a:xfrm>
+                    <a:prstGeom prst="rect">
+                      <a:avLst/>
+                    </a:prstGeom>
+                  </pic:spPr>
+                </pic:pic>
+              </a:graphicData>
+            </a:graphic>
+            <wp14:sizeRelH relativeFrom="page">
+              <wp14:pctWidth>0</wp14:pctWidth>
+            </wp14:sizeRelH>
+            <wp14:sizeRelV relativeFrom="page">
+              <wp14:pctHeight>0</wp14:pctHeight>
+            </wp14:sizeRelV>
+          </wp:anchor>
+        </w:drawing>
+      </w:r>
+      <w:r>
+        <w:rPr>
+          <w:rFonts w:ascii="Helvetica" w:hAnsi="Helvetica"/>
+          <w:b/>
+          <w:bCs/>
+          <w:noProof/>
+        </w:rPr>
         <mc:AlternateContent>
           <mc:Choice Requires="wps">
             <w:drawing>
-              <wp:anchor distT="0" distB="0" distL="114300" distR="114300" simplePos="0" relativeHeight="251659264" behindDoc="0" locked="0" layoutInCell="1" allowOverlap="1" wp14:anchorId="4FB7FE5D" wp14:editId="1CAB7C72">
+              <wp:anchor distT="0" distB="0" distL="114300" distR="114300" simplePos="0" relativeHeight="251659264" behindDoc="0" locked="0" layoutInCell="1" allowOverlap="1" wp14:anchorId="4FB7FE5D" wp14:editId="3A0B6503">
                 <wp:simplePos x="0" y="0"/>
                 <wp:positionH relativeFrom="column">
                   <wp:posOffset>139700</wp:posOffset>

</xml_diff>